<commit_message>
Updated notes and frontend files
</commit_message>
<xml_diff>
--- a/notes.docx
+++ b/notes.docx
@@ -202,14 +202,44 @@
         <w:pStyle w:val="Heading1"/>
       </w:pPr>
       <w:proofErr w:type="spellStart"/>
+      <w:proofErr w:type="gramStart"/>
       <w:r>
         <w:t>Docker</w:t>
       </w:r>
       <w:proofErr w:type="spellEnd"/>
+      <w:r>
+        <w:t xml:space="preserve">  Steps</w:t>
+      </w:r>
+      <w:proofErr w:type="gramEnd"/>
     </w:p>
     <w:p/>
     <w:p>
       <w:pPr>
+        <w:pStyle w:val="ListParagraph"/>
+        <w:numPr>
+          <w:ilvl w:val="0"/>
+          <w:numId w:val="1"/>
+        </w:numPr>
+      </w:pPr>
+      <w:r>
+        <w:t>It will write add all dependencies of app in txt file</w:t>
+      </w:r>
+    </w:p>
+    <w:p>
+      <w:pPr>
+        <w:ind w:left="720" w:firstLine="720"/>
+      </w:pPr>
+      <w:proofErr w:type="gramStart"/>
+      <w:r>
+        <w:t>pip</w:t>
+      </w:r>
+      <w:proofErr w:type="gramEnd"/>
+      <w:r>
+        <w:t xml:space="preserve"> freeze &gt; requirements.txt</w:t>
+      </w:r>
+    </w:p>
+    <w:p>
+      <w:pPr>
         <w:pStyle w:val="Heading3"/>
       </w:pPr>
       <w:proofErr w:type="gramStart"/>
@@ -432,6 +462,120 @@
       </w:r>
     </w:p>
     <w:p/>
+    <w:p/>
+    <w:p/>
+    <w:p/>
+    <w:p/>
+    <w:p/>
+    <w:p/>
+    <w:p/>
+    <w:p/>
+    <w:p/>
+    <w:p/>
+    <w:p>
+      <w:pPr>
+        <w:rPr>
+          <w:b/>
+          <w:u w:val="single"/>
+        </w:rPr>
+      </w:pPr>
+      <w:r>
+        <w:rPr>
+          <w:b/>
+          <w:u w:val="single"/>
+        </w:rPr>
+        <w:lastRenderedPageBreak/>
+        <w:t xml:space="preserve">Remove File or folder from </w:t>
+      </w:r>
+      <w:proofErr w:type="spellStart"/>
+      <w:r>
+        <w:rPr>
+          <w:b/>
+          <w:u w:val="single"/>
+        </w:rPr>
+        <w:t>Git</w:t>
+      </w:r>
+      <w:proofErr w:type="spellEnd"/>
+      <w:r>
+        <w:rPr>
+          <w:b/>
+          <w:u w:val="single"/>
+        </w:rPr>
+        <w:t xml:space="preserve"> repo</w:t>
+      </w:r>
+    </w:p>
+    <w:p>
+      <w:proofErr w:type="spellStart"/>
+      <w:proofErr w:type="gramStart"/>
+      <w:r>
+        <w:t>git</w:t>
+      </w:r>
+      <w:proofErr w:type="spellEnd"/>
+      <w:proofErr w:type="gramEnd"/>
+      <w:r>
+        <w:t xml:space="preserve"> </w:t>
+      </w:r>
+      <w:proofErr w:type="spellStart"/>
+      <w:r>
+        <w:t>rm</w:t>
+      </w:r>
+      <w:proofErr w:type="spellEnd"/>
+      <w:r>
+        <w:t xml:space="preserve"> --cached -r Plant-Disease-Full-Stack-Application</w:t>
+      </w:r>
+    </w:p>
+    <w:p>
+      <w:proofErr w:type="spellStart"/>
+      <w:proofErr w:type="gramStart"/>
+      <w:r>
+        <w:t>git</w:t>
+      </w:r>
+      <w:proofErr w:type="spellEnd"/>
+      <w:proofErr w:type="gramEnd"/>
+      <w:r>
+        <w:t xml:space="preserve"> </w:t>
+      </w:r>
+      <w:proofErr w:type="spellStart"/>
+      <w:r>
+        <w:t>rm</w:t>
+      </w:r>
+      <w:proofErr w:type="spellEnd"/>
+      <w:r>
+        <w:t xml:space="preserve"> --cached -r plant-disease-frontend</w:t>
+      </w:r>
+    </w:p>
+    <w:p>
+      <w:proofErr w:type="spellStart"/>
+      <w:proofErr w:type="gramStart"/>
+      <w:r>
+        <w:t>git</w:t>
+      </w:r>
+      <w:proofErr w:type="spellEnd"/>
+      <w:proofErr w:type="gramEnd"/>
+      <w:r>
+        <w:t xml:space="preserve"> commit -m "Removed frontend and full-stack folders from </w:t>
+      </w:r>
+      <w:proofErr w:type="spellStart"/>
+      <w:r>
+        <w:t>Git</w:t>
+      </w:r>
+      <w:proofErr w:type="spellEnd"/>
+      <w:r>
+        <w:t xml:space="preserve"> tracking"</w:t>
+      </w:r>
+    </w:p>
+    <w:p>
+      <w:proofErr w:type="spellStart"/>
+      <w:proofErr w:type="gramStart"/>
+      <w:r>
+        <w:t>git</w:t>
+      </w:r>
+      <w:proofErr w:type="spellEnd"/>
+      <w:proofErr w:type="gramEnd"/>
+      <w:r>
+        <w:t xml:space="preserve"> push</w:t>
+      </w:r>
+    </w:p>
     <w:sectPr>
       <w:pgSz w:w="12240" w:h="15840"/>
       <w:pgMar w:top="1440" w:right="1440" w:bottom="1440" w:left="1440" w:header="720" w:footer="720" w:gutter="0"/>
@@ -440,6 +584,127 @@
     </w:sectPr>
   </w:body>
 </w:document>
+</file>
+
+<file path=word/numbering.xml><?xml version="1.0" encoding="utf-8"?>
+<w:numbering xmlns:ve="http://schemas.openxmlformats.org/markup-compatibility/2006" xmlns:o="urn:schemas-microsoft-com:office:office" xmlns:r="http://schemas.openxmlformats.org/officeDocument/2006/relationships" xmlns:m="http://schemas.openxmlformats.org/officeDocument/2006/math" xmlns:v="urn:schemas-microsoft-com:vml" xmlns:wp="http://schemas.openxmlformats.org/drawingml/2006/wordprocessingDrawing" xmlns:w10="urn:schemas-microsoft-com:office:word" xmlns:w="http://schemas.openxmlformats.org/wordprocessingml/2006/main" xmlns:wne="http://schemas.microsoft.com/office/word/2006/wordml">
+  <w:abstractNum w:abstractNumId="0">
+    <w:nsid w:val="66BF7F6A"/>
+    <w:multiLevelType w:val="hybridMultilevel"/>
+    <w:tmpl w:val="037E30C0"/>
+    <w:lvl w:ilvl="0" w:tplc="04090001">
+      <w:start w:val="1"/>
+      <w:numFmt w:val="bullet"/>
+      <w:lvlText w:val=""/>
+      <w:lvlJc w:val="left"/>
+      <w:pPr>
+        <w:ind w:left="720" w:hanging="360"/>
+      </w:pPr>
+      <w:rPr>
+        <w:rFonts w:ascii="Symbol" w:hAnsi="Symbol" w:hint="default"/>
+      </w:rPr>
+    </w:lvl>
+    <w:lvl w:ilvl="1" w:tplc="04090003" w:tentative="1">
+      <w:start w:val="1"/>
+      <w:numFmt w:val="bullet"/>
+      <w:lvlText w:val="o"/>
+      <w:lvlJc w:val="left"/>
+      <w:pPr>
+        <w:ind w:left="1440" w:hanging="360"/>
+      </w:pPr>
+      <w:rPr>
+        <w:rFonts w:ascii="Courier New" w:hAnsi="Courier New" w:cs="Courier New" w:hint="default"/>
+      </w:rPr>
+    </w:lvl>
+    <w:lvl w:ilvl="2" w:tplc="04090005" w:tentative="1">
+      <w:start w:val="1"/>
+      <w:numFmt w:val="bullet"/>
+      <w:lvlText w:val=""/>
+      <w:lvlJc w:val="left"/>
+      <w:pPr>
+        <w:ind w:left="2160" w:hanging="360"/>
+      </w:pPr>
+      <w:rPr>
+        <w:rFonts w:ascii="Wingdings" w:hAnsi="Wingdings" w:hint="default"/>
+      </w:rPr>
+    </w:lvl>
+    <w:lvl w:ilvl="3" w:tplc="04090001" w:tentative="1">
+      <w:start w:val="1"/>
+      <w:numFmt w:val="bullet"/>
+      <w:lvlText w:val=""/>
+      <w:lvlJc w:val="left"/>
+      <w:pPr>
+        <w:ind w:left="2880" w:hanging="360"/>
+      </w:pPr>
+      <w:rPr>
+        <w:rFonts w:ascii="Symbol" w:hAnsi="Symbol" w:hint="default"/>
+      </w:rPr>
+    </w:lvl>
+    <w:lvl w:ilvl="4" w:tplc="04090003" w:tentative="1">
+      <w:start w:val="1"/>
+      <w:numFmt w:val="bullet"/>
+      <w:lvlText w:val="o"/>
+      <w:lvlJc w:val="left"/>
+      <w:pPr>
+        <w:ind w:left="3600" w:hanging="360"/>
+      </w:pPr>
+      <w:rPr>
+        <w:rFonts w:ascii="Courier New" w:hAnsi="Courier New" w:cs="Courier New" w:hint="default"/>
+      </w:rPr>
+    </w:lvl>
+    <w:lvl w:ilvl="5" w:tplc="04090005" w:tentative="1">
+      <w:start w:val="1"/>
+      <w:numFmt w:val="bullet"/>
+      <w:lvlText w:val=""/>
+      <w:lvlJc w:val="left"/>
+      <w:pPr>
+        <w:ind w:left="4320" w:hanging="360"/>
+      </w:pPr>
+      <w:rPr>
+        <w:rFonts w:ascii="Wingdings" w:hAnsi="Wingdings" w:hint="default"/>
+      </w:rPr>
+    </w:lvl>
+    <w:lvl w:ilvl="6" w:tplc="04090001" w:tentative="1">
+      <w:start w:val="1"/>
+      <w:numFmt w:val="bullet"/>
+      <w:lvlText w:val=""/>
+      <w:lvlJc w:val="left"/>
+      <w:pPr>
+        <w:ind w:left="5040" w:hanging="360"/>
+      </w:pPr>
+      <w:rPr>
+        <w:rFonts w:ascii="Symbol" w:hAnsi="Symbol" w:hint="default"/>
+      </w:rPr>
+    </w:lvl>
+    <w:lvl w:ilvl="7" w:tplc="04090003" w:tentative="1">
+      <w:start w:val="1"/>
+      <w:numFmt w:val="bullet"/>
+      <w:lvlText w:val="o"/>
+      <w:lvlJc w:val="left"/>
+      <w:pPr>
+        <w:ind w:left="5760" w:hanging="360"/>
+      </w:pPr>
+      <w:rPr>
+        <w:rFonts w:ascii="Courier New" w:hAnsi="Courier New" w:cs="Courier New" w:hint="default"/>
+      </w:rPr>
+    </w:lvl>
+    <w:lvl w:ilvl="8" w:tplc="04090005" w:tentative="1">
+      <w:start w:val="1"/>
+      <w:numFmt w:val="bullet"/>
+      <w:lvlText w:val=""/>
+      <w:lvlJc w:val="left"/>
+      <w:pPr>
+        <w:ind w:left="6480" w:hanging="360"/>
+      </w:pPr>
+      <w:rPr>
+        <w:rFonts w:ascii="Wingdings" w:hAnsi="Wingdings" w:hint="default"/>
+      </w:rPr>
+    </w:lvl>
+  </w:abstractNum>
+  <w:num w:numId="1">
+    <w:abstractNumId w:val="0"/>
+  </w:num>
+</w:numbering>
 </file>
 
 <file path=word/styles.xml><?xml version="1.0" encoding="utf-8"?>
@@ -798,6 +1063,17 @@
       <w:sz w:val="28"/>
       <w:szCs w:val="28"/>
     </w:rPr>
+  </w:style>
+  <w:style w:type="paragraph" w:styleId="ListParagraph">
+    <w:name w:val="List Paragraph"/>
+    <w:basedOn w:val="Normal"/>
+    <w:uiPriority w:val="34"/>
+    <w:qFormat/>
+    <w:rsid w:val="002E61DB"/>
+    <w:pPr>
+      <w:ind w:left="720"/>
+      <w:contextualSpacing/>
+    </w:pPr>
   </w:style>
 </w:styles>
 </file>

</xml_diff>